<commit_message>
Migrate to Tembo PostgreSQL
</commit_message>
<xml_diff>
--- a/RallyRank Project Plan.docx
+++ b/RallyRank Project Plan.docx
@@ -1564,6 +1564,9 @@
         <w:t>Step 2: Build the Backend API with Flask</w:t>
       </w:r>
       <w:bookmarkEnd w:id="6"/>
+      <w:r>
+        <w:t xml:space="preserve"> [DONE]</w:t>
+      </w:r>
     </w:p>
     <w:p>
       <w:r>
@@ -1754,6 +1757,9 @@
         <w:t>Step 3: Build the Frontend with React</w:t>
       </w:r>
       <w:bookmarkEnd w:id="7"/>
+      <w:r>
+        <w:t xml:space="preserve"> [DONE]</w:t>
+      </w:r>
     </w:p>
     <w:p>
       <w:r>
@@ -1897,7 +1903,7 @@
       </w:pPr>
       <w:r>
         <w:lastRenderedPageBreak/>
-        <w:t>[Updates here]</w:t>
+        <w:t>Done</w:t>
       </w:r>
     </w:p>
     <w:p>
@@ -1909,6 +1915,9 @@
         <w:t>Step 4: Connect Frontend and Backend Locally</w:t>
       </w:r>
       <w:bookmarkEnd w:id="8"/>
+      <w:r>
+        <w:t xml:space="preserve"> [DONE]</w:t>
+      </w:r>
     </w:p>
     <w:p>
       <w:r>
@@ -1991,8 +2000,10 @@
         <w:t>Step 5: Deploy the Backend</w:t>
       </w:r>
       <w:bookmarkEnd w:id="9"/>
-    </w:p>
-    <w:p/>
+      <w:r>
+        <w:t xml:space="preserve"> [DONE]</w:t>
+      </w:r>
+    </w:p>
     <w:p>
       <w:r>
         <w:rPr>
@@ -2086,6 +2097,9 @@
         <w:t>Step 6: Deploy the Frontend</w:t>
       </w:r>
       <w:bookmarkEnd w:id="10"/>
+      <w:r>
+        <w:t xml:space="preserve"> [DONE]</w:t>
+      </w:r>
     </w:p>
     <w:p>
       <w:r>
@@ -2210,7 +2224,7 @@
         </w:numPr>
       </w:pPr>
       <w:r>
-        <w:t>Conduct user testing with coworkers.</w:t>
+        <w:t>Remove duplicate headers for Current Rankings/Player Rankings and Recent Game Results/Game History</w:t>
       </w:r>
     </w:p>
     <w:p>
@@ -2222,19 +2236,19 @@
         </w:numPr>
       </w:pPr>
       <w:r>
-        <w:t>Collect feedback on usability and functionality.</w:t>
-      </w:r>
-    </w:p>
-    <w:p>
-      <w:pPr>
-        <w:pStyle w:val="ListParagraph"/>
-        <w:numPr>
-          <w:ilvl w:val="0"/>
+        <w:t>In Game History, reformat results like:</w:t>
+      </w:r>
+    </w:p>
+    <w:p>
+      <w:pPr>
+        <w:pStyle w:val="ListParagraph"/>
+        <w:numPr>
+          <w:ilvl w:val="1"/>
           <w:numId w:val="10"/>
         </w:numPr>
       </w:pPr>
       <w:r>
-        <w:t>Identify bugs or areas for improvement.</w:t>
+        <w:t>Matthew (score) defeated Sam (score), (date, time)</w:t>
       </w:r>
     </w:p>
     <w:p>
@@ -2246,7 +2260,179 @@
         </w:numPr>
       </w:pPr>
       <w:r>
-        <w:t>Implement necessary changes.</w:t>
+        <w:t>Sort Game History with most recent games at top</w:t>
+      </w:r>
+    </w:p>
+    <w:p>
+      <w:pPr>
+        <w:pStyle w:val="ListParagraph"/>
+        <w:numPr>
+          <w:ilvl w:val="0"/>
+          <w:numId w:val="10"/>
+        </w:numPr>
+      </w:pPr>
+      <w:r>
+        <w:t>Limit game history on home page to 10 games</w:t>
+      </w:r>
+    </w:p>
+    <w:p>
+      <w:pPr>
+        <w:pStyle w:val="ListParagraph"/>
+        <w:numPr>
+          <w:ilvl w:val="0"/>
+          <w:numId w:val="10"/>
+        </w:numPr>
+      </w:pPr>
+      <w:r>
+        <w:t>Add page for full game history</w:t>
+      </w:r>
+    </w:p>
+    <w:p>
+      <w:pPr>
+        <w:pStyle w:val="ListParagraph"/>
+        <w:numPr>
+          <w:ilvl w:val="0"/>
+          <w:numId w:val="10"/>
+        </w:numPr>
+      </w:pPr>
+      <w:r>
+        <w:t>Make player names clickable links to player profile pages</w:t>
+      </w:r>
+    </w:p>
+    <w:p>
+      <w:pPr>
+        <w:pStyle w:val="ListParagraph"/>
+        <w:numPr>
+          <w:ilvl w:val="0"/>
+          <w:numId w:val="10"/>
+        </w:numPr>
+      </w:pPr>
+      <w:r>
+        <w:t>Player profile page should include:</w:t>
+      </w:r>
+    </w:p>
+    <w:p>
+      <w:pPr>
+        <w:pStyle w:val="ListParagraph"/>
+        <w:numPr>
+          <w:ilvl w:val="1"/>
+          <w:numId w:val="10"/>
+        </w:numPr>
+      </w:pPr>
+      <w:r>
+        <w:lastRenderedPageBreak/>
+        <w:t>Player Name</w:t>
+      </w:r>
+    </w:p>
+    <w:p>
+      <w:pPr>
+        <w:pStyle w:val="ListParagraph"/>
+        <w:numPr>
+          <w:ilvl w:val="1"/>
+          <w:numId w:val="10"/>
+        </w:numPr>
+      </w:pPr>
+      <w:r>
+        <w:t>Rating</w:t>
+      </w:r>
+    </w:p>
+    <w:p>
+      <w:pPr>
+        <w:pStyle w:val="ListParagraph"/>
+        <w:numPr>
+          <w:ilvl w:val="1"/>
+          <w:numId w:val="10"/>
+        </w:numPr>
+      </w:pPr>
+      <w:r>
+        <w:t>Match History</w:t>
+      </w:r>
+    </w:p>
+    <w:p>
+      <w:pPr>
+        <w:pStyle w:val="ListParagraph"/>
+        <w:numPr>
+          <w:ilvl w:val="0"/>
+          <w:numId w:val="10"/>
+        </w:numPr>
+      </w:pPr>
+      <w:r>
+        <w:t>Change UI to a “Players” page, which shows a table of players, their ratings, and their records (wins and losses). Have buttons on that page to add/edit/delete players</w:t>
+      </w:r>
+    </w:p>
+    <w:p>
+      <w:pPr>
+        <w:pStyle w:val="ListParagraph"/>
+        <w:numPr>
+          <w:ilvl w:val="0"/>
+          <w:numId w:val="10"/>
+        </w:numPr>
+      </w:pPr>
+      <w:r>
+        <w:t>Add a full game history page (with pagination)</w:t>
+      </w:r>
+    </w:p>
+    <w:p>
+      <w:pPr>
+        <w:pStyle w:val="ListParagraph"/>
+        <w:numPr>
+          <w:ilvl w:val="0"/>
+          <w:numId w:val="10"/>
+        </w:numPr>
+      </w:pPr>
+      <w:r>
+        <w:t>Make player rankings on home page formatted like this:</w:t>
+      </w:r>
+    </w:p>
+    <w:p>
+      <w:pPr>
+        <w:pStyle w:val="ListParagraph"/>
+        <w:numPr>
+          <w:ilvl w:val="1"/>
+          <w:numId w:val="10"/>
+        </w:numPr>
+      </w:pPr>
+      <w:r>
+        <w:t>1. Sam (rating)</w:t>
+      </w:r>
+    </w:p>
+    <w:p>
+      <w:pPr>
+        <w:pStyle w:val="ListParagraph"/>
+        <w:numPr>
+          <w:ilvl w:val="1"/>
+          <w:numId w:val="10"/>
+        </w:numPr>
+      </w:pPr>
+      <w:r>
+        <w:t>2. Matthew (rating)</w:t>
+      </w:r>
+    </w:p>
+    <w:p>
+      <w:pPr>
+        <w:pStyle w:val="ListParagraph"/>
+        <w:numPr>
+          <w:ilvl w:val="0"/>
+          <w:numId w:val="10"/>
+        </w:numPr>
+      </w:pPr>
+      <w:r>
+        <w:t xml:space="preserve">Migrate SQL database to PostgreSQL </w:t>
+      </w:r>
+      <w:r>
+        <w:t>using Tembo</w:t>
+      </w:r>
+    </w:p>
+    <w:p>
+      <w:pPr>
+        <w:pStyle w:val="ListParagraph"/>
+        <w:numPr>
+          <w:ilvl w:val="0"/>
+          <w:numId w:val="10"/>
+        </w:numPr>
+      </w:pPr>
+      <w:r>
+        <w:t>Add theme, make everything look nice and mobile-optimized</w:t>
       </w:r>
     </w:p>
     <w:p>
@@ -2279,7 +2465,6 @@
       </w:pPr>
       <w:bookmarkStart w:id="12" w:name="_Toc177980108"/>
       <w:r>
-        <w:lastRenderedPageBreak/>
         <w:t>Elo Rating System Details</w:t>
       </w:r>
       <w:bookmarkEnd w:id="12"/>
@@ -2655,6 +2840,7 @@
         </w:numPr>
       </w:pPr>
       <w:r>
+        <w:lastRenderedPageBreak/>
         <w:t>Managing concurrent data updates</w:t>
       </w:r>
     </w:p>
@@ -3229,7 +3415,7 @@
   <w:abstractNum w:abstractNumId="4" w15:restartNumberingAfterBreak="0">
     <w:nsid w:val="0B933121"/>
     <w:multiLevelType w:val="hybridMultilevel"/>
-    <w:tmpl w:val="8F02A76E"/>
+    <w:tmpl w:val="C29EBEC0"/>
     <w:lvl w:ilvl="0" w:tplc="04090001">
       <w:start w:val="1"/>
       <w:numFmt w:val="bullet"/>
@@ -3242,7 +3428,7 @@
         <w:rFonts w:ascii="Symbol" w:hAnsi="Symbol" w:hint="default"/>
       </w:rPr>
     </w:lvl>
-    <w:lvl w:ilvl="1" w:tplc="04090003" w:tentative="1">
+    <w:lvl w:ilvl="1" w:tplc="04090003">
       <w:start w:val="1"/>
       <w:numFmt w:val="bullet"/>
       <w:lvlText w:val="o"/>

</xml_diff>